<commit_message>
stack in standard lb
</commit_message>
<xml_diff>
--- a/Lab7/answer.docx
+++ b/Lab7/answer.docx
@@ -17,8 +17,6 @@
       <w:r>
         <w:t>EYEWITNESSNEWS</w:t>
       </w:r>
-      <w:bookmarkStart w:id="0" w:name="_GoBack"/>
-      <w:bookmarkEnd w:id="0"/>
     </w:p>
     <w:p>
       <w:r>
@@ -109,7 +107,90 @@
       </w:r>
     </w:p>
     <w:p/>
-    <w:p/>
+    <w:p>
+      <w:r>
+        <w:rPr>
+          <w:noProof/>
+        </w:rPr>
+        <w:drawing>
+          <wp:inline distT="0" distB="0" distL="0" distR="0" wp14:anchorId="0B204283" wp14:editId="0EAF856F">
+            <wp:extent cx="3814712" cy="2438400"/>
+            <wp:effectExtent l="0" t="0" r="0" b="0"/>
+            <wp:docPr id="6" name="Picture 6"/>
+            <wp:cNvGraphicFramePr>
+              <a:graphicFrameLocks xmlns:a="http://schemas.openxmlformats.org/drawingml/2006/main" noChangeAspect="1"/>
+            </wp:cNvGraphicFramePr>
+            <a:graphic xmlns:a="http://schemas.openxmlformats.org/drawingml/2006/main">
+              <a:graphicData uri="http://schemas.openxmlformats.org/drawingml/2006/picture">
+                <pic:pic xmlns:pic="http://schemas.openxmlformats.org/drawingml/2006/picture">
+                  <pic:nvPicPr>
+                    <pic:cNvPr id="6" name="pic.jpg"/>
+                    <pic:cNvPicPr/>
+                  </pic:nvPicPr>
+                  <pic:blipFill>
+                    <a:blip r:embed="rId6" cstate="print">
+                      <a:extLst>
+                        <a:ext uri="{28A0092B-C50C-407E-A947-70E740481C1C}">
+                          <a14:useLocalDpi xmlns:a14="http://schemas.microsoft.com/office/drawing/2010/main" val="0"/>
+                        </a:ext>
+                      </a:extLst>
+                    </a:blip>
+                    <a:stretch>
+                      <a:fillRect/>
+                    </a:stretch>
+                  </pic:blipFill>
+                  <pic:spPr>
+                    <a:xfrm>
+                      <a:off x="0" y="0"/>
+                      <a:ext cx="3819656" cy="2441560"/>
+                    </a:xfrm>
+                    <a:prstGeom prst="rect">
+                      <a:avLst/>
+                    </a:prstGeom>
+                  </pic:spPr>
+                </pic:pic>
+              </a:graphicData>
+            </a:graphic>
+          </wp:inline>
+        </w:drawing>
+      </w:r>
+    </w:p>
+    <w:p>
+      <w:r>
+        <w:lastRenderedPageBreak/>
+        <w:t>S 00, I 0100, T 0101, Y 011, N 100, E 101, W 11</w:t>
+      </w:r>
+    </w:p>
+    <w:p>
+      <w:r>
+        <w:t>Number of bits of 2 encoded messages have same length</w:t>
+      </w:r>
+    </w:p>
+    <w:p>
+      <w:r>
+        <w:t>3.</w:t>
+      </w:r>
+    </w:p>
+    <w:p>
+      <w:r>
+        <w:t xml:space="preserve">There are no best wat to construct </w:t>
+      </w:r>
+      <w:proofErr w:type="spellStart"/>
+      <w:r>
+        <w:t>trie</w:t>
+      </w:r>
+      <w:proofErr w:type="spellEnd"/>
+    </w:p>
+    <w:p>
+      <w:r>
+        <w:t xml:space="preserve">It does not depend on our choices building the </w:t>
+      </w:r>
+      <w:proofErr w:type="spellStart"/>
+      <w:r>
+        <w:t>trie</w:t>
+      </w:r>
+      <w:proofErr w:type="spellEnd"/>
+    </w:p>
     <w:p/>
     <w:p>
       <w:pPr>
@@ -319,7 +400,6 @@
         <w:rPr>
           <w:noProof/>
         </w:rPr>
-        <w:lastRenderedPageBreak/>
         <w:drawing>
           <wp:inline distT="0" distB="0" distL="0" distR="0" wp14:anchorId="3922FF6B" wp14:editId="179D4796">
             <wp:extent cx="3661092" cy="2745819"/>
@@ -336,7 +416,7 @@
                     <pic:cNvPicPr/>
                   </pic:nvPicPr>
                   <pic:blipFill>
-                    <a:blip r:embed="rId6" cstate="print">
+                    <a:blip r:embed="rId7" cstate="print">
                       <a:extLst>
                         <a:ext uri="{28A0092B-C50C-407E-A947-70E740481C1C}">
                           <a14:useLocalDpi xmlns:a14="http://schemas.microsoft.com/office/drawing/2010/main" val="0"/>
@@ -394,6 +474,7 @@
           </w:tcPr>
           <w:p>
             <w:r>
+              <w:lastRenderedPageBreak/>
               <w:t>a</w:t>
             </w:r>
           </w:p>
@@ -586,7 +667,7 @@
                     <pic:cNvPicPr/>
                   </pic:nvPicPr>
                   <pic:blipFill>
-                    <a:blip r:embed="rId7" cstate="print">
+                    <a:blip r:embed="rId8" cstate="print">
                       <a:extLst>
                         <a:ext uri="{28A0092B-C50C-407E-A947-70E740481C1C}">
                           <a14:useLocalDpi xmlns:a14="http://schemas.microsoft.com/office/drawing/2010/main" val="0"/>
@@ -616,12 +697,81 @@
     <w:p/>
     <w:p>
       <w:r>
-        <w:lastRenderedPageBreak/>
         <w:t>Length of encoded file 3*16*8 = 384 bits</w:t>
       </w:r>
     </w:p>
-    <w:p/>
-    <w:p/>
+    <w:p>
+      <w:pPr>
+        <w:pStyle w:val="Heading2"/>
+      </w:pPr>
+      <w:r>
+        <w:t>Exercise 4</w:t>
+      </w:r>
+    </w:p>
+    <w:p>
+      <w:pPr>
+        <w:pStyle w:val="Heading2"/>
+      </w:pPr>
+    </w:p>
+    <w:p>
+      <w:r>
+        <w:t>No</w:t>
+      </w:r>
+    </w:p>
+    <w:p>
+      <w:r>
+        <w:t>Because it is impossible to compress 1 file again and again and make it 10% smaller after each compression, file size will become nearly 0 bits if we do that m</w:t>
+      </w:r>
+      <w:bookmarkStart w:id="0" w:name="_GoBack"/>
+      <w:bookmarkEnd w:id="0"/>
+      <w:r>
+        <w:t>any times</w:t>
+      </w:r>
+    </w:p>
+    <w:p>
+      <w:pPr>
+        <w:pStyle w:val="Heading2"/>
+      </w:pPr>
+      <w:r>
+        <w:t>Exercise 4</w:t>
+      </w:r>
+    </w:p>
+    <w:p>
+      <w:r>
+        <w:t>3.</w:t>
+      </w:r>
+    </w:p>
+    <w:p>
+      <w:r>
+        <w:t>O(d*</w:t>
+      </w:r>
+      <w:proofErr w:type="spellStart"/>
+      <w:r>
+        <w:t>logd</w:t>
+      </w:r>
+      <w:proofErr w:type="spellEnd"/>
+      <w:r>
+        <w:t>)</w:t>
+      </w:r>
+    </w:p>
+    <w:p>
+      <w:r>
+        <w:t>4.</w:t>
+      </w:r>
+    </w:p>
+    <w:p>
+      <w:r>
+        <w:t>O(</w:t>
+      </w:r>
+      <w:proofErr w:type="spellStart"/>
+      <w:r>
+        <w:t>logd</w:t>
+      </w:r>
+      <w:proofErr w:type="spellEnd"/>
+      <w:r>
+        <w:t>)</w:t>
+      </w:r>
+    </w:p>
     <w:p/>
     <w:p/>
     <w:p/>

</xml_diff>